<commit_message>
Modify table name, schema diagram, add api code
</commit_message>
<xml_diff>
--- a/docs/Bor-Lend_ API_Routes_Design.docx
+++ b/docs/Bor-Lend_ API_Routes_Design.docx
@@ -196,7 +196,7 @@
                 <w:rFonts w:eastAsia="Times New Roman"/>
                 <w:color w:val="000000"/>
               </w:rPr>
-              <w:t>lenders</w:t>
+              <w:t>contacts</w:t>
             </w:r>
           </w:p>
         </w:tc>
@@ -260,7 +260,7 @@
                 <w:rFonts w:eastAsia="Times New Roman"/>
                 <w:color w:val="000000"/>
               </w:rPr>
-              <w:t>lenders</w:t>
+              <w:t>contacts to display in lenders list</w:t>
             </w:r>
           </w:p>
         </w:tc>
@@ -1720,19 +1720,7 @@
               <w:rPr>
                 <w:rFonts w:eastAsia="Times New Roman"/>
               </w:rPr>
-              <w:t xml:space="preserve">Insert paid information for the </w:t>
-            </w:r>
-            <w:r>
-              <w:rPr>
-                <w:rFonts w:eastAsia="Times New Roman"/>
-              </w:rPr>
-              <w:t>specific borrow</w:t>
-            </w:r>
-            <w:r>
-              <w:rPr>
-                <w:rFonts w:eastAsia="Times New Roman"/>
-              </w:rPr>
-              <w:t xml:space="preserve"> activity</w:t>
+              <w:t>Insert paid information for the specific borrow activity</w:t>
             </w:r>
           </w:p>
         </w:tc>

</xml_diff>